<commit_message>
commentaire & validation reponse
</commit_message>
<xml_diff>
--- a/APP1 – Programmation sécurisée.docx
+++ b/APP1 – Programmation sécurisée.docx
@@ -1,6 +1,6 @@
 
 <file path=word/document.xml><?xml version="1.0" encoding="utf-8"?>
-<w:document xmlns:wpc="http://schemas.microsoft.com/office/word/2010/wordprocessingCanvas" xmlns:mo="http://schemas.microsoft.com/office/mac/office/2008/main" xmlns:mc="http://schemas.openxmlformats.org/markup-compatibility/2006" xmlns:mv="urn:schemas-microsoft-com:mac:vml" xmlns:o="urn:schemas-microsoft-com:office:office" xmlns:r="http://schemas.openxmlformats.org/officeDocument/2006/relationships" xmlns:m="http://schemas.openxmlformats.org/officeDocument/2006/math" xmlns:v="urn:schemas-microsoft-com:vml" xmlns:wp14="http://schemas.microsoft.com/office/word/2010/wordprocessingDrawing" xmlns:wp="http://schemas.openxmlformats.org/drawingml/2006/wordprocessingDrawing" xmlns:w10="urn:schemas-microsoft-com:office:word" xmlns:w="http://schemas.openxmlformats.org/wordprocessingml/2006/main" xmlns:w14="http://schemas.microsoft.com/office/word/2010/wordml" xmlns:w15="http://schemas.microsoft.com/office/word/2012/wordml" xmlns:wpg="http://schemas.microsoft.com/office/word/2010/wordprocessingGroup" xmlns:wpi="http://schemas.microsoft.com/office/word/2010/wordprocessingInk" xmlns:wne="http://schemas.microsoft.com/office/word/2006/wordml" xmlns:wps="http://schemas.microsoft.com/office/word/2010/wordprocessingShape" mc:Ignorable="w14 w15 wp14">
+<w:document xmlns:ve="http://schemas.openxmlformats.org/markup-compatibility/2006" xmlns:o="urn:schemas-microsoft-com:office:office" xmlns:r="http://schemas.openxmlformats.org/officeDocument/2006/relationships" xmlns:m="http://schemas.openxmlformats.org/officeDocument/2006/math" xmlns:v="urn:schemas-microsoft-com:vml" xmlns:wp="http://schemas.openxmlformats.org/drawingml/2006/wordprocessingDrawing" xmlns:w10="urn:schemas-microsoft-com:office:word" xmlns:w="http://schemas.openxmlformats.org/wordprocessingml/2006/main" xmlns:wne="http://schemas.microsoft.com/office/word/2006/wordml">
   <w:body>
     <w:p>
       <w:pPr>
@@ -75,7 +75,7 @@
           <w:lang w:eastAsia="fr-FR"/>
         </w:rPr>
         <w:drawing>
-          <wp:anchor distT="0" distB="0" distL="114300" distR="114300" simplePos="0" relativeHeight="251658240" behindDoc="0" locked="0" layoutInCell="1" allowOverlap="1" wp14:anchorId="5AACED44" wp14:editId="371721BF">
+          <wp:anchor distT="0" distB="0" distL="114300" distR="114300" simplePos="0" relativeHeight="251658240" behindDoc="0" locked="0" layoutInCell="1" allowOverlap="1">
             <wp:simplePos x="0" y="0"/>
             <wp:positionH relativeFrom="column">
               <wp:posOffset>44450</wp:posOffset>
@@ -111,7 +111,7 @@
                     <a:blip r:embed="rId8" cstate="print">
                       <a:extLst>
                         <a:ext uri="{28A0092B-C50C-407E-A947-70E740481C1C}">
-                          <a14:useLocalDpi xmlns:a14="http://schemas.microsoft.com/office/drawing/2010/main" val="0"/>
+                          <a14:useLocalDpi xmlns:a14="http://schemas.microsoft.com/office/drawing/2010/main" xmlns:wps="http://schemas.microsoft.com/office/word/2010/wordprocessingShape" xmlns:wpi="http://schemas.microsoft.com/office/word/2010/wordprocessingInk" xmlns:wpg="http://schemas.microsoft.com/office/word/2010/wordprocessingGroup" xmlns:w15="http://schemas.microsoft.com/office/word/2012/wordml" xmlns:w14="http://schemas.microsoft.com/office/word/2010/wordml" xmlns:w="http://schemas.openxmlformats.org/wordprocessingml/2006/main" xmlns:w10="urn:schemas-microsoft-com:office:word" xmlns:wp14="http://schemas.microsoft.com/office/word/2010/wordprocessingDrawing" xmlns:v="urn:schemas-microsoft-com:vml" xmlns:o="urn:schemas-microsoft-com:office:office" xmlns:mv="urn:schemas-microsoft-com:mac:vml" xmlns:mc="http://schemas.openxmlformats.org/markup-compatibility/2006" xmlns:mo="http://schemas.microsoft.com/office/mac/office/2008/main" xmlns:wpc="http://schemas.microsoft.com/office/word/2010/wordprocessingCanvas" xmlns="" val="0"/>
                         </a:ext>
                       </a:extLst>
                     </a:blip>
@@ -136,12 +136,6 @@
                 </pic:pic>
               </a:graphicData>
             </a:graphic>
-            <wp14:sizeRelH relativeFrom="page">
-              <wp14:pctWidth>0</wp14:pctWidth>
-            </wp14:sizeRelH>
-            <wp14:sizeRelV relativeFrom="page">
-              <wp14:pctHeight>0</wp14:pctHeight>
-            </wp14:sizeRelV>
           </wp:anchor>
         </w:drawing>
       </w:r>
@@ -1693,12 +1687,13 @@
           <w:noProof/>
           <w:sz w:val="24"/>
           <w:szCs w:val="24"/>
-          <w:lang w:eastAsia="fr-FR"/>
-        </w:rPr>
-      </w:pPr>
-      <w:r>
-        <w:rPr>
-          <w:noProof/>
+          <w:lang w:val="en-US" w:eastAsia="fr-FR"/>
+        </w:rPr>
+      </w:pPr>
+      <w:r>
+        <w:rPr>
+          <w:noProof/>
+          <w:lang w:val="en-US"/>
         </w:rPr>
         <w:t>4.2.1.</w:t>
       </w:r>
@@ -1708,19 +1703,21 @@
           <w:noProof/>
           <w:sz w:val="24"/>
           <w:szCs w:val="24"/>
-          <w:lang w:eastAsia="fr-FR"/>
+          <w:lang w:val="en-US" w:eastAsia="fr-FR"/>
         </w:rPr>
         <w:tab/>
       </w:r>
       <w:r>
         <w:rPr>
           <w:noProof/>
+          <w:lang w:val="en-US"/>
         </w:rPr>
         <w:t>Fuzzing</w:t>
       </w:r>
       <w:r>
         <w:rPr>
           <w:noProof/>
+          <w:lang w:val="en-US"/>
         </w:rPr>
         <w:tab/>
       </w:r>
@@ -1733,6 +1730,7 @@
       <w:r>
         <w:rPr>
           <w:noProof/>
+          <w:lang w:val="en-US"/>
         </w:rPr>
         <w:instrText xml:space="preserve"> PAGEREF _Toc494031835 \h </w:instrText>
       </w:r>
@@ -1750,6 +1748,7 @@
       <w:r>
         <w:rPr>
           <w:noProof/>
+          <w:lang w:val="en-US"/>
         </w:rPr>
         <w:t>5</w:t>
       </w:r>
@@ -1772,12 +1771,13 @@
           <w:noProof/>
           <w:sz w:val="24"/>
           <w:szCs w:val="24"/>
-          <w:lang w:eastAsia="fr-FR"/>
-        </w:rPr>
-      </w:pPr>
-      <w:r>
-        <w:rPr>
-          <w:noProof/>
+          <w:lang w:val="en-US" w:eastAsia="fr-FR"/>
+        </w:rPr>
+      </w:pPr>
+      <w:r>
+        <w:rPr>
+          <w:noProof/>
+          <w:lang w:val="en-US"/>
         </w:rPr>
         <w:t>4.2.2.</w:t>
       </w:r>
@@ -1787,19 +1787,21 @@
           <w:noProof/>
           <w:sz w:val="24"/>
           <w:szCs w:val="24"/>
-          <w:lang w:eastAsia="fr-FR"/>
+          <w:lang w:val="en-US" w:eastAsia="fr-FR"/>
         </w:rPr>
         <w:tab/>
       </w:r>
       <w:r>
         <w:rPr>
           <w:noProof/>
+          <w:lang w:val="en-US"/>
         </w:rPr>
         <w:t>Man in the middle</w:t>
       </w:r>
       <w:r>
         <w:rPr>
           <w:noProof/>
+          <w:lang w:val="en-US"/>
         </w:rPr>
         <w:tab/>
       </w:r>
@@ -1812,6 +1814,7 @@
       <w:r>
         <w:rPr>
           <w:noProof/>
+          <w:lang w:val="en-US"/>
         </w:rPr>
         <w:instrText xml:space="preserve"> PAGEREF _Toc494031836 \h </w:instrText>
       </w:r>
@@ -1829,6 +1832,7 @@
       <w:r>
         <w:rPr>
           <w:noProof/>
+          <w:lang w:val="en-US"/>
         </w:rPr>
         <w:t>5</w:t>
       </w:r>
@@ -1851,12 +1855,13 @@
           <w:noProof/>
           <w:sz w:val="24"/>
           <w:szCs w:val="24"/>
-          <w:lang w:eastAsia="fr-FR"/>
-        </w:rPr>
-      </w:pPr>
-      <w:r>
-        <w:rPr>
-          <w:noProof/>
+          <w:lang w:val="en-US" w:eastAsia="fr-FR"/>
+        </w:rPr>
+      </w:pPr>
+      <w:r>
+        <w:rPr>
+          <w:noProof/>
+          <w:lang w:val="en-US"/>
         </w:rPr>
         <w:t>4.2.3.</w:t>
       </w:r>
@@ -1866,19 +1871,21 @@
           <w:noProof/>
           <w:sz w:val="24"/>
           <w:szCs w:val="24"/>
-          <w:lang w:eastAsia="fr-FR"/>
+          <w:lang w:val="en-US" w:eastAsia="fr-FR"/>
         </w:rPr>
         <w:tab/>
       </w:r>
       <w:r>
         <w:rPr>
           <w:noProof/>
+          <w:lang w:val="en-US"/>
         </w:rPr>
         <w:t>Deny of service</w:t>
       </w:r>
       <w:r>
         <w:rPr>
           <w:noProof/>
+          <w:lang w:val="en-US"/>
         </w:rPr>
         <w:tab/>
       </w:r>
@@ -1891,6 +1898,7 @@
       <w:r>
         <w:rPr>
           <w:noProof/>
+          <w:lang w:val="en-US"/>
         </w:rPr>
         <w:instrText xml:space="preserve"> PAGEREF _Toc494031837 \h </w:instrText>
       </w:r>
@@ -1908,6 +1916,7 @@
       <w:r>
         <w:rPr>
           <w:noProof/>
+          <w:lang w:val="en-US"/>
         </w:rPr>
         <w:t>5</w:t>
       </w:r>
@@ -1930,12 +1939,13 @@
           <w:noProof/>
           <w:sz w:val="24"/>
           <w:szCs w:val="24"/>
-          <w:lang w:eastAsia="fr-FR"/>
-        </w:rPr>
-      </w:pPr>
-      <w:r>
-        <w:rPr>
-          <w:noProof/>
+          <w:lang w:val="en-US" w:eastAsia="fr-FR"/>
+        </w:rPr>
+      </w:pPr>
+      <w:r>
+        <w:rPr>
+          <w:noProof/>
+          <w:lang w:val="en-US"/>
         </w:rPr>
         <w:t>4.2.4.</w:t>
       </w:r>
@@ -1945,19 +1955,21 @@
           <w:noProof/>
           <w:sz w:val="24"/>
           <w:szCs w:val="24"/>
-          <w:lang w:eastAsia="fr-FR"/>
+          <w:lang w:val="en-US" w:eastAsia="fr-FR"/>
         </w:rPr>
         <w:tab/>
       </w:r>
       <w:r>
         <w:rPr>
           <w:noProof/>
+          <w:lang w:val="en-US"/>
         </w:rPr>
         <w:t>Reverse engineering</w:t>
       </w:r>
       <w:r>
         <w:rPr>
           <w:noProof/>
+          <w:lang w:val="en-US"/>
         </w:rPr>
         <w:tab/>
       </w:r>
@@ -1970,6 +1982,7 @@
       <w:r>
         <w:rPr>
           <w:noProof/>
+          <w:lang w:val="en-US"/>
         </w:rPr>
         <w:instrText xml:space="preserve"> PAGEREF _Toc494031838 \h </w:instrText>
       </w:r>
@@ -1987,6 +2000,7 @@
       <w:r>
         <w:rPr>
           <w:noProof/>
+          <w:lang w:val="en-US"/>
         </w:rPr>
         <w:t>5</w:t>
       </w:r>
@@ -2192,6 +2206,7 @@
       </w:pPr>
       <w:bookmarkStart w:id="1" w:name="_Toc494031817"/>
       <w:r>
+        <w:lastRenderedPageBreak/>
         <w:t>Introduction</w:t>
       </w:r>
       <w:bookmarkEnd w:id="1"/>
@@ -2228,15 +2243,7 @@
     </w:p>
     <w:p>
       <w:r>
-        <w:t xml:space="preserve">Données </w:t>
-      </w:r>
-      <w:proofErr w:type="spellStart"/>
-      <w:r>
-        <w:t>json</w:t>
-      </w:r>
-      <w:proofErr w:type="spellEnd"/>
-      <w:r>
-        <w:t xml:space="preserve"> réponses questions Token </w:t>
+        <w:t>Données json réponses questions</w:t>
       </w:r>
     </w:p>
     <w:p>
@@ -2261,15 +2268,7 @@
     </w:p>
     <w:p>
       <w:r>
-        <w:t xml:space="preserve">Gestion </w:t>
-      </w:r>
-      <w:proofErr w:type="spellStart"/>
-      <w:r>
-        <w:t>precise</w:t>
-      </w:r>
-      <w:proofErr w:type="spellEnd"/>
-      <w:r>
-        <w:t xml:space="preserve"> des erreur et exceptions</w:t>
+        <w:t>Gestion precise des erreur et exceptions</w:t>
       </w:r>
     </w:p>
     <w:p/>
@@ -2322,6 +2321,7 @@
       </w:pPr>
       <w:bookmarkStart w:id="8" w:name="_Toc494031824"/>
       <w:r>
+        <w:lastRenderedPageBreak/>
         <w:t>Réalisation</w:t>
       </w:r>
       <w:bookmarkEnd w:id="8"/>
@@ -2341,7 +2341,7 @@
     </w:p>
     <w:p>
       <w:r>
-        <w:t xml:space="preserve">Visual Studio </w:t>
+        <w:t>Options Compilateur pourquoi --&gt; /GS</w:t>
       </w:r>
     </w:p>
     <w:p/>
@@ -2357,13 +2357,8 @@
     </w:p>
     <w:p>
       <w:r>
-        <w:t xml:space="preserve">C# avec .Net </w:t>
-      </w:r>
-      <w:proofErr w:type="spellStart"/>
-      <w:r>
-        <w:t>Core</w:t>
-      </w:r>
-      <w:proofErr w:type="spellEnd"/>
+        <w:t>C# avec .Net Core</w:t>
+      </w:r>
     </w:p>
     <w:p>
       <w:pPr>
@@ -2443,20 +2438,7 @@
     </w:p>
     <w:p>
       <w:r>
-        <w:t xml:space="preserve">Reverse </w:t>
-      </w:r>
-      <w:proofErr w:type="spellStart"/>
-      <w:proofErr w:type="gramStart"/>
-      <w:r>
-        <w:t>ingeneering</w:t>
-      </w:r>
-      <w:proofErr w:type="spellEnd"/>
-      <w:r>
-        <w:t xml:space="preserve"> ,</w:t>
-      </w:r>
-      <w:proofErr w:type="gramEnd"/>
-      <w:r>
-        <w:t xml:space="preserve"> protection de l’application</w:t>
+        <w:t>Reverse ingeneering , protection de l’application</w:t>
       </w:r>
     </w:p>
     <w:p>
@@ -2465,16 +2447,13 @@
       </w:pPr>
       <w:bookmarkStart w:id="15" w:name="_Toc494031831"/>
       <w:r>
-        <w:t xml:space="preserve">Autres </w:t>
-      </w:r>
-      <w:r>
-        <w:t>préventions</w:t>
+        <w:t>Autres préventions</w:t>
       </w:r>
       <w:bookmarkEnd w:id="15"/>
     </w:p>
     <w:p>
       <w:pPr>
-        <w:pStyle w:val="Pardeliste"/>
+        <w:pStyle w:val="Paragraphedeliste"/>
         <w:numPr>
           <w:ilvl w:val="0"/>
           <w:numId w:val="9"/>
@@ -2486,7 +2465,7 @@
     </w:p>
     <w:p>
       <w:pPr>
-        <w:pStyle w:val="Pardeliste"/>
+        <w:pStyle w:val="Paragraphedeliste"/>
         <w:numPr>
           <w:ilvl w:val="0"/>
           <w:numId w:val="9"/>
@@ -2498,7 +2477,7 @@
     </w:p>
     <w:p>
       <w:pPr>
-        <w:pStyle w:val="Pardeliste"/>
+        <w:pStyle w:val="Paragraphedeliste"/>
         <w:numPr>
           <w:ilvl w:val="0"/>
           <w:numId w:val="9"/>
@@ -2514,6 +2493,7 @@
       </w:pPr>
       <w:bookmarkStart w:id="16" w:name="_Toc494031832"/>
       <w:r>
+        <w:lastRenderedPageBreak/>
         <w:t>Plan de réponse aux menaces</w:t>
       </w:r>
       <w:bookmarkEnd w:id="16"/>
@@ -2522,87 +2502,80 @@
       <w:pPr>
         <w:pStyle w:val="Titre2"/>
       </w:pPr>
-      <w:bookmarkStart w:id="17" w:name="_Toc494031833"/>
+      <w:bookmarkStart w:id="17" w:name="_Toc494031834"/>
+      <w:r>
+        <w:t>Révision de sécurité</w:t>
+      </w:r>
+      <w:bookmarkEnd w:id="17"/>
+    </w:p>
+    <w:p>
+      <w:pPr>
+        <w:pStyle w:val="Titre3"/>
+      </w:pPr>
+      <w:bookmarkStart w:id="18" w:name="_Toc494031835"/>
+      <w:r>
+        <w:t>Fuzzing</w:t>
+      </w:r>
+      <w:bookmarkEnd w:id="18"/>
+    </w:p>
+    <w:p>
+      <w:pPr>
+        <w:pStyle w:val="Titre3"/>
+      </w:pPr>
+      <w:bookmarkStart w:id="19" w:name="_Toc494031836"/>
+      <w:r>
+        <w:t>Man in the middle</w:t>
+      </w:r>
+      <w:bookmarkEnd w:id="19"/>
+    </w:p>
+    <w:p>
+      <w:pPr>
+        <w:pStyle w:val="Titre3"/>
+      </w:pPr>
+      <w:bookmarkStart w:id="20" w:name="_Toc494031837"/>
+      <w:r>
+        <w:t>Deny of service</w:t>
+      </w:r>
+      <w:bookmarkEnd w:id="20"/>
+    </w:p>
+    <w:p>
+      <w:pPr>
+        <w:pStyle w:val="Titre3"/>
+      </w:pPr>
+      <w:bookmarkStart w:id="21" w:name="_Toc494031838"/>
+      <w:r>
+        <w:t>Reverse engineering</w:t>
+      </w:r>
+      <w:bookmarkEnd w:id="21"/>
+      <w:r>
+        <w:t xml:space="preserve"> </w:t>
+      </w:r>
+    </w:p>
+    <w:p>
+      <w:pPr>
+        <w:pStyle w:val="Titre2"/>
+      </w:pPr>
+      <w:bookmarkStart w:id="22" w:name="_Toc494031833"/>
       <w:r>
         <w:t>Plan de réponse</w:t>
       </w:r>
-      <w:bookmarkEnd w:id="17"/>
+      <w:bookmarkEnd w:id="22"/>
     </w:p>
     <w:p>
       <w:pPr>
         <w:pStyle w:val="Titre2"/>
       </w:pPr>
-      <w:bookmarkStart w:id="18" w:name="_Toc494031834"/>
-      <w:r>
-        <w:t>Révision de sécurité</w:t>
-      </w:r>
-      <w:bookmarkEnd w:id="18"/>
-    </w:p>
-    <w:p>
-      <w:pPr>
-        <w:pStyle w:val="Titre3"/>
-      </w:pPr>
-      <w:bookmarkStart w:id="19" w:name="_Toc494031835"/>
-      <w:proofErr w:type="spellStart"/>
-      <w:r>
-        <w:t>Fuzzing</w:t>
-      </w:r>
-      <w:bookmarkEnd w:id="19"/>
-      <w:proofErr w:type="spellEnd"/>
-    </w:p>
-    <w:p>
-      <w:pPr>
-        <w:pStyle w:val="Titre3"/>
-      </w:pPr>
-      <w:bookmarkStart w:id="20" w:name="_Toc494031836"/>
-      <w:r>
-        <w:t>Man in the middle</w:t>
-      </w:r>
-      <w:bookmarkEnd w:id="20"/>
-    </w:p>
-    <w:p>
-      <w:pPr>
-        <w:pStyle w:val="Titre3"/>
-      </w:pPr>
-      <w:bookmarkStart w:id="21" w:name="_Toc494031837"/>
-      <w:proofErr w:type="spellStart"/>
-      <w:r>
-        <w:t>Deny</w:t>
-      </w:r>
-      <w:proofErr w:type="spellEnd"/>
-      <w:r>
-        <w:t xml:space="preserve"> of service</w:t>
-      </w:r>
-      <w:bookmarkEnd w:id="21"/>
-    </w:p>
-    <w:p>
-      <w:pPr>
-        <w:pStyle w:val="Titre3"/>
-      </w:pPr>
-      <w:bookmarkStart w:id="22" w:name="_Toc494031838"/>
-      <w:r>
-        <w:t>Reverse engineering</w:t>
-      </w:r>
-      <w:bookmarkEnd w:id="22"/>
+      <w:bookmarkStart w:id="23" w:name="_Toc494031839"/>
+      <w:r>
+        <w:t>Archivage ???</w:t>
+      </w:r>
+      <w:bookmarkEnd w:id="23"/>
       <w:r>
         <w:t xml:space="preserve"> </w:t>
       </w:r>
     </w:p>
     <w:p>
       <w:pPr>
-        <w:pStyle w:val="Titre2"/>
-      </w:pPr>
-      <w:bookmarkStart w:id="23" w:name="_Toc494031839"/>
-      <w:r>
-        <w:t>Archivage ???</w:t>
-      </w:r>
-      <w:bookmarkEnd w:id="23"/>
-      <w:r>
-        <w:t xml:space="preserve"> </w:t>
-      </w:r>
-    </w:p>
-    <w:p>
-      <w:pPr>
         <w:pStyle w:val="Titre1"/>
       </w:pPr>
       <w:bookmarkStart w:id="24" w:name="_Toc494031840"/>
@@ -2613,15 +2586,7 @@
     </w:p>
     <w:p>
       <w:r>
-        <w:t xml:space="preserve">Compétences acquises, et l’importance de SDL dans le </w:t>
-      </w:r>
-      <w:proofErr w:type="spellStart"/>
-      <w:r>
-        <w:t>developement</w:t>
-      </w:r>
-      <w:proofErr w:type="spellEnd"/>
-      <w:r>
-        <w:t xml:space="preserve"> applicatif. </w:t>
+        <w:t xml:space="preserve">Compétences acquises, et l’importance de SDL dans le developement applicatif. </w:t>
       </w:r>
     </w:p>
     <w:sectPr>
@@ -2639,7 +2604,7 @@
 </file>
 
 <file path=word/endnotes.xml><?xml version="1.0" encoding="utf-8"?>
-<w:endnotes xmlns:wpc="http://schemas.microsoft.com/office/word/2010/wordprocessingCanvas" xmlns:mo="http://schemas.microsoft.com/office/mac/office/2008/main" xmlns:mc="http://schemas.openxmlformats.org/markup-compatibility/2006" xmlns:mv="urn:schemas-microsoft-com:mac:vml" xmlns:o="urn:schemas-microsoft-com:office:office" xmlns:r="http://schemas.openxmlformats.org/officeDocument/2006/relationships" xmlns:m="http://schemas.openxmlformats.org/officeDocument/2006/math" xmlns:v="urn:schemas-microsoft-com:vml" xmlns:wp14="http://schemas.microsoft.com/office/word/2010/wordprocessingDrawing" xmlns:wp="http://schemas.openxmlformats.org/drawingml/2006/wordprocessingDrawing" xmlns:w10="urn:schemas-microsoft-com:office:word" xmlns:w="http://schemas.openxmlformats.org/wordprocessingml/2006/main" xmlns:w14="http://schemas.microsoft.com/office/word/2010/wordml" xmlns:w15="http://schemas.microsoft.com/office/word/2012/wordml" xmlns:wpg="http://schemas.microsoft.com/office/word/2010/wordprocessingGroup" xmlns:wpi="http://schemas.microsoft.com/office/word/2010/wordprocessingInk" xmlns:wne="http://schemas.microsoft.com/office/word/2006/wordml" xmlns:wps="http://schemas.microsoft.com/office/word/2010/wordprocessingShape" mc:Ignorable="w14 w15 wp14">
+<w:endnotes xmlns:ve="http://schemas.openxmlformats.org/markup-compatibility/2006" xmlns:o="urn:schemas-microsoft-com:office:office" xmlns:r="http://schemas.openxmlformats.org/officeDocument/2006/relationships" xmlns:m="http://schemas.openxmlformats.org/officeDocument/2006/math" xmlns:v="urn:schemas-microsoft-com:vml" xmlns:wp="http://schemas.openxmlformats.org/drawingml/2006/wordprocessingDrawing" xmlns:w10="urn:schemas-microsoft-com:office:word" xmlns:w="http://schemas.openxmlformats.org/wordprocessingml/2006/main" xmlns:wne="http://schemas.microsoft.com/office/word/2006/wordml">
   <w:endnote w:type="separator" w:id="-1">
     <w:p>
       <w:pPr>
@@ -2664,7 +2629,7 @@
 </file>
 
 <file path=word/footer1.xml><?xml version="1.0" encoding="utf-8"?>
-<w:ftr xmlns:wpc="http://schemas.microsoft.com/office/word/2010/wordprocessingCanvas" xmlns:mo="http://schemas.microsoft.com/office/mac/office/2008/main" xmlns:mc="http://schemas.openxmlformats.org/markup-compatibility/2006" xmlns:mv="urn:schemas-microsoft-com:mac:vml" xmlns:o="urn:schemas-microsoft-com:office:office" xmlns:r="http://schemas.openxmlformats.org/officeDocument/2006/relationships" xmlns:m="http://schemas.openxmlformats.org/officeDocument/2006/math" xmlns:v="urn:schemas-microsoft-com:vml" xmlns:wp14="http://schemas.microsoft.com/office/word/2010/wordprocessingDrawing" xmlns:wp="http://schemas.openxmlformats.org/drawingml/2006/wordprocessingDrawing" xmlns:w10="urn:schemas-microsoft-com:office:word" xmlns:w="http://schemas.openxmlformats.org/wordprocessingml/2006/main" xmlns:w14="http://schemas.microsoft.com/office/word/2010/wordml" xmlns:w15="http://schemas.microsoft.com/office/word/2012/wordml" xmlns:wpg="http://schemas.microsoft.com/office/word/2010/wordprocessingGroup" xmlns:wpi="http://schemas.microsoft.com/office/word/2010/wordprocessingInk" xmlns:wne="http://schemas.microsoft.com/office/word/2006/wordml" xmlns:wps="http://schemas.microsoft.com/office/word/2010/wordprocessingShape" mc:Ignorable="w14 w15 wp14">
+<w:ftr xmlns:ve="http://schemas.openxmlformats.org/markup-compatibility/2006" xmlns:o="urn:schemas-microsoft-com:office:office" xmlns:r="http://schemas.openxmlformats.org/officeDocument/2006/relationships" xmlns:m="http://schemas.openxmlformats.org/officeDocument/2006/math" xmlns:v="urn:schemas-microsoft-com:vml" xmlns:wp="http://schemas.openxmlformats.org/drawingml/2006/wordprocessingDrawing" xmlns:w10="urn:schemas-microsoft-com:office:word" xmlns:w="http://schemas.openxmlformats.org/wordprocessingml/2006/main" xmlns:wne="http://schemas.microsoft.com/office/word/2006/wordml">
   <w:p>
     <w:pPr>
       <w:pStyle w:val="Pieddepage"/>
@@ -2702,7 +2667,7 @@
 </file>
 
 <file path=word/footer2.xml><?xml version="1.0" encoding="utf-8"?>
-<w:ftr xmlns:wpc="http://schemas.microsoft.com/office/word/2010/wordprocessingCanvas" xmlns:mo="http://schemas.microsoft.com/office/mac/office/2008/main" xmlns:mc="http://schemas.openxmlformats.org/markup-compatibility/2006" xmlns:mv="urn:schemas-microsoft-com:mac:vml" xmlns:o="urn:schemas-microsoft-com:office:office" xmlns:r="http://schemas.openxmlformats.org/officeDocument/2006/relationships" xmlns:m="http://schemas.openxmlformats.org/officeDocument/2006/math" xmlns:v="urn:schemas-microsoft-com:vml" xmlns:wp14="http://schemas.microsoft.com/office/word/2010/wordprocessingDrawing" xmlns:wp="http://schemas.openxmlformats.org/drawingml/2006/wordprocessingDrawing" xmlns:w10="urn:schemas-microsoft-com:office:word" xmlns:w="http://schemas.openxmlformats.org/wordprocessingml/2006/main" xmlns:w14="http://schemas.microsoft.com/office/word/2010/wordml" xmlns:w15="http://schemas.microsoft.com/office/word/2012/wordml" xmlns:wpg="http://schemas.microsoft.com/office/word/2010/wordprocessingGroup" xmlns:wpi="http://schemas.microsoft.com/office/word/2010/wordprocessingInk" xmlns:wne="http://schemas.microsoft.com/office/word/2006/wordml" xmlns:wps="http://schemas.microsoft.com/office/word/2010/wordprocessingShape" mc:Ignorable="w14 w15 wp14">
+<w:ftr xmlns:ve="http://schemas.openxmlformats.org/markup-compatibility/2006" xmlns:o="urn:schemas-microsoft-com:office:office" xmlns:r="http://schemas.openxmlformats.org/officeDocument/2006/relationships" xmlns:m="http://schemas.openxmlformats.org/officeDocument/2006/math" xmlns:v="urn:schemas-microsoft-com:vml" xmlns:wp="http://schemas.openxmlformats.org/drawingml/2006/wordprocessingDrawing" xmlns:w10="urn:schemas-microsoft-com:office:word" xmlns:w="http://schemas.openxmlformats.org/wordprocessingml/2006/main" xmlns:wne="http://schemas.microsoft.com/office/word/2006/wordml">
   <w:p>
     <w:pPr>
       <w:pStyle w:val="Pieddepage"/>
@@ -2734,7 +2699,7 @@
         <w:rStyle w:val="Numrodepage"/>
         <w:noProof/>
       </w:rPr>
-      <w:t>2</w:t>
+      <w:t>5</w:t>
     </w:r>
     <w:r>
       <w:rPr>
@@ -2753,7 +2718,7 @@
 </file>
 
 <file path=word/footnotes.xml><?xml version="1.0" encoding="utf-8"?>
-<w:footnotes xmlns:wpc="http://schemas.microsoft.com/office/word/2010/wordprocessingCanvas" xmlns:mo="http://schemas.microsoft.com/office/mac/office/2008/main" xmlns:mc="http://schemas.openxmlformats.org/markup-compatibility/2006" xmlns:mv="urn:schemas-microsoft-com:mac:vml" xmlns:o="urn:schemas-microsoft-com:office:office" xmlns:r="http://schemas.openxmlformats.org/officeDocument/2006/relationships" xmlns:m="http://schemas.openxmlformats.org/officeDocument/2006/math" xmlns:v="urn:schemas-microsoft-com:vml" xmlns:wp14="http://schemas.microsoft.com/office/word/2010/wordprocessingDrawing" xmlns:wp="http://schemas.openxmlformats.org/drawingml/2006/wordprocessingDrawing" xmlns:w10="urn:schemas-microsoft-com:office:word" xmlns:w="http://schemas.openxmlformats.org/wordprocessingml/2006/main" xmlns:w14="http://schemas.microsoft.com/office/word/2010/wordml" xmlns:w15="http://schemas.microsoft.com/office/word/2012/wordml" xmlns:wpg="http://schemas.microsoft.com/office/word/2010/wordprocessingGroup" xmlns:wpi="http://schemas.microsoft.com/office/word/2010/wordprocessingInk" xmlns:wne="http://schemas.microsoft.com/office/word/2006/wordml" xmlns:wps="http://schemas.microsoft.com/office/word/2010/wordprocessingShape" mc:Ignorable="w14 w15 wp14">
+<w:footnotes xmlns:ve="http://schemas.openxmlformats.org/markup-compatibility/2006" xmlns:o="urn:schemas-microsoft-com:office:office" xmlns:r="http://schemas.openxmlformats.org/officeDocument/2006/relationships" xmlns:m="http://schemas.openxmlformats.org/officeDocument/2006/math" xmlns:v="urn:schemas-microsoft-com:vml" xmlns:wp="http://schemas.openxmlformats.org/drawingml/2006/wordprocessingDrawing" xmlns:w10="urn:schemas-microsoft-com:office:word" xmlns:w="http://schemas.openxmlformats.org/wordprocessingml/2006/main" xmlns:wne="http://schemas.microsoft.com/office/word/2006/wordml">
   <w:footnote w:type="separator" w:id="-1">
     <w:p>
       <w:pPr>
@@ -2778,7 +2743,7 @@
 </file>
 
 <file path=word/numbering.xml><?xml version="1.0" encoding="utf-8"?>
-<w:numbering xmlns:wpc="http://schemas.microsoft.com/office/word/2010/wordprocessingCanvas" xmlns:mo="http://schemas.microsoft.com/office/mac/office/2008/main" xmlns:mc="http://schemas.openxmlformats.org/markup-compatibility/2006" xmlns:mv="urn:schemas-microsoft-com:mac:vml" xmlns:o="urn:schemas-microsoft-com:office:office" xmlns:r="http://schemas.openxmlformats.org/officeDocument/2006/relationships" xmlns:m="http://schemas.openxmlformats.org/officeDocument/2006/math" xmlns:v="urn:schemas-microsoft-com:vml" xmlns:wp14="http://schemas.microsoft.com/office/word/2010/wordprocessingDrawing" xmlns:wp="http://schemas.openxmlformats.org/drawingml/2006/wordprocessingDrawing" xmlns:w10="urn:schemas-microsoft-com:office:word" xmlns:w="http://schemas.openxmlformats.org/wordprocessingml/2006/main" xmlns:w14="http://schemas.microsoft.com/office/word/2010/wordml" xmlns:w15="http://schemas.microsoft.com/office/word/2012/wordml" xmlns:wpg="http://schemas.microsoft.com/office/word/2010/wordprocessingGroup" xmlns:wpi="http://schemas.microsoft.com/office/word/2010/wordprocessingInk" xmlns:wne="http://schemas.microsoft.com/office/word/2006/wordml" xmlns:wps="http://schemas.microsoft.com/office/word/2010/wordprocessingShape" mc:Ignorable="w14 w15 wp14">
+<w:numbering xmlns:ve="http://schemas.openxmlformats.org/markup-compatibility/2006" xmlns:o="urn:schemas-microsoft-com:office:office" xmlns:r="http://schemas.openxmlformats.org/officeDocument/2006/relationships" xmlns:m="http://schemas.openxmlformats.org/officeDocument/2006/math" xmlns:v="urn:schemas-microsoft-com:vml" xmlns:wp="http://schemas.openxmlformats.org/drawingml/2006/wordprocessingDrawing" xmlns:w10="urn:schemas-microsoft-com:office:word" xmlns:w="http://schemas.openxmlformats.org/wordprocessingml/2006/main" xmlns:wne="http://schemas.microsoft.com/office/word/2006/wordml">
   <w:abstractNum w:abstractNumId="0">
     <w:nsid w:val="00000001"/>
     <w:multiLevelType w:val="hybridMultilevel"/>
@@ -3693,7 +3658,7 @@
 </file>
 
 <file path=word/styles.xml><?xml version="1.0" encoding="utf-8"?>
-<w:styles xmlns:mc="http://schemas.openxmlformats.org/markup-compatibility/2006" xmlns:r="http://schemas.openxmlformats.org/officeDocument/2006/relationships" xmlns:w="http://schemas.openxmlformats.org/wordprocessingml/2006/main" xmlns:w14="http://schemas.microsoft.com/office/word/2010/wordml" xmlns:w15="http://schemas.microsoft.com/office/word/2012/wordml" mc:Ignorable="w14 w15">
+<w:styles xmlns:r="http://schemas.openxmlformats.org/officeDocument/2006/relationships" xmlns:w="http://schemas.openxmlformats.org/wordprocessingml/2006/main">
   <w:docDefaults>
     <w:rPrDefault>
       <w:rPr>
@@ -3705,387 +3670,144 @@
     </w:rPrDefault>
     <w:pPrDefault/>
   </w:docDefaults>
-  <w:latentStyles w:defLockedState="0" w:defUIPriority="99" w:defSemiHidden="0" w:defUnhideWhenUsed="0" w:defQFormat="0" w:count="380">
-    <w:lsdException w:name="Normal" w:uiPriority="0" w:qFormat="1"/>
-    <w:lsdException w:name="heading 1" w:uiPriority="9" w:qFormat="1"/>
-    <w:lsdException w:name="heading 2" w:semiHidden="1" w:uiPriority="9" w:unhideWhenUsed="1" w:qFormat="1"/>
-    <w:lsdException w:name="heading 3" w:semiHidden="1" w:uiPriority="9" w:unhideWhenUsed="1" w:qFormat="1"/>
-    <w:lsdException w:name="heading 4" w:semiHidden="1" w:uiPriority="9" w:unhideWhenUsed="1"/>
-    <w:lsdException w:name="heading 5" w:semiHidden="1" w:uiPriority="9" w:unhideWhenUsed="1"/>
-    <w:lsdException w:name="heading 6" w:semiHidden="1" w:uiPriority="9" w:unhideWhenUsed="1" w:qFormat="1"/>
-    <w:lsdException w:name="heading 7" w:semiHidden="1" w:uiPriority="9" w:unhideWhenUsed="1" w:qFormat="1"/>
-    <w:lsdException w:name="heading 8" w:semiHidden="1" w:uiPriority="9" w:unhideWhenUsed="1" w:qFormat="1"/>
-    <w:lsdException w:name="heading 9" w:semiHidden="1" w:uiPriority="9" w:unhideWhenUsed="1" w:qFormat="1"/>
-    <w:lsdException w:name="index 1" w:semiHidden="1" w:unhideWhenUsed="1"/>
-    <w:lsdException w:name="index 2" w:semiHidden="1" w:unhideWhenUsed="1"/>
-    <w:lsdException w:name="index 3" w:semiHidden="1" w:unhideWhenUsed="1"/>
-    <w:lsdException w:name="index 4" w:semiHidden="1" w:unhideWhenUsed="1"/>
-    <w:lsdException w:name="index 5" w:semiHidden="1" w:unhideWhenUsed="1"/>
-    <w:lsdException w:name="index 6" w:semiHidden="1" w:unhideWhenUsed="1"/>
-    <w:lsdException w:name="index 7" w:semiHidden="1" w:unhideWhenUsed="1"/>
-    <w:lsdException w:name="index 8" w:semiHidden="1" w:unhideWhenUsed="1"/>
-    <w:lsdException w:name="index 9" w:semiHidden="1" w:unhideWhenUsed="1"/>
-    <w:lsdException w:name="toc 1" w:semiHidden="1" w:uiPriority="39" w:unhideWhenUsed="1"/>
-    <w:lsdException w:name="toc 2" w:semiHidden="1" w:uiPriority="39" w:unhideWhenUsed="1"/>
-    <w:lsdException w:name="toc 3" w:semiHidden="1" w:uiPriority="39" w:unhideWhenUsed="1"/>
-    <w:lsdException w:name="toc 4" w:semiHidden="1" w:uiPriority="39" w:unhideWhenUsed="1"/>
-    <w:lsdException w:name="toc 5" w:semiHidden="1" w:uiPriority="39" w:unhideWhenUsed="1"/>
-    <w:lsdException w:name="toc 6" w:semiHidden="1" w:uiPriority="39" w:unhideWhenUsed="1"/>
-    <w:lsdException w:name="toc 7" w:semiHidden="1" w:uiPriority="39" w:unhideWhenUsed="1"/>
-    <w:lsdException w:name="toc 8" w:semiHidden="1" w:uiPriority="39" w:unhideWhenUsed="1"/>
-    <w:lsdException w:name="toc 9" w:semiHidden="1" w:uiPriority="39" w:unhideWhenUsed="1"/>
-    <w:lsdException w:name="Normal Indent" w:semiHidden="1" w:unhideWhenUsed="1"/>
-    <w:lsdException w:name="footnote text" w:semiHidden="1" w:unhideWhenUsed="1"/>
-    <w:lsdException w:name="annotation text" w:semiHidden="1" w:unhideWhenUsed="1"/>
-    <w:lsdException w:name="header" w:semiHidden="1" w:unhideWhenUsed="1"/>
-    <w:lsdException w:name="footer" w:semiHidden="1" w:unhideWhenUsed="1"/>
-    <w:lsdException w:name="index heading" w:semiHidden="1" w:unhideWhenUsed="1"/>
-    <w:lsdException w:name="caption" w:semiHidden="1" w:uiPriority="35" w:unhideWhenUsed="1" w:qFormat="1"/>
-    <w:lsdException w:name="table of figures" w:semiHidden="1" w:unhideWhenUsed="1"/>
-    <w:lsdException w:name="envelope address" w:semiHidden="1" w:unhideWhenUsed="1"/>
-    <w:lsdException w:name="envelope return" w:semiHidden="1" w:unhideWhenUsed="1"/>
-    <w:lsdException w:name="footnote reference" w:semiHidden="1" w:unhideWhenUsed="1"/>
-    <w:lsdException w:name="annotation reference" w:semiHidden="1" w:unhideWhenUsed="1"/>
-    <w:lsdException w:name="line number" w:semiHidden="1" w:unhideWhenUsed="1"/>
-    <w:lsdException w:name="page number" w:semiHidden="1" w:unhideWhenUsed="1"/>
-    <w:lsdException w:name="endnote reference" w:semiHidden="1" w:unhideWhenUsed="1"/>
-    <w:lsdException w:name="endnote text" w:semiHidden="1" w:unhideWhenUsed="1"/>
-    <w:lsdException w:name="table of authorities" w:semiHidden="1" w:unhideWhenUsed="1"/>
-    <w:lsdException w:name="macro" w:semiHidden="1" w:unhideWhenUsed="1"/>
-    <w:lsdException w:name="toa heading" w:semiHidden="1" w:unhideWhenUsed="1"/>
-    <w:lsdException w:name="List" w:semiHidden="1" w:unhideWhenUsed="1"/>
-    <w:lsdException w:name="List Bullet" w:semiHidden="1" w:unhideWhenUsed="1"/>
-    <w:lsdException w:name="List Number" w:semiHidden="1" w:unhideWhenUsed="1"/>
-    <w:lsdException w:name="List 2" w:semiHidden="1" w:unhideWhenUsed="1"/>
-    <w:lsdException w:name="List 3" w:semiHidden="1" w:unhideWhenUsed="1"/>
-    <w:lsdException w:name="List 4" w:semiHidden="1" w:unhideWhenUsed="1"/>
-    <w:lsdException w:name="List 5" w:semiHidden="1" w:unhideWhenUsed="1"/>
-    <w:lsdException w:name="List Bullet 2" w:semiHidden="1" w:unhideWhenUsed="1"/>
-    <w:lsdException w:name="List Bullet 3" w:semiHidden="1" w:unhideWhenUsed="1"/>
-    <w:lsdException w:name="List Bullet 4" w:semiHidden="1" w:unhideWhenUsed="1"/>
-    <w:lsdException w:name="List Bullet 5" w:semiHidden="1" w:unhideWhenUsed="1"/>
-    <w:lsdException w:name="List Number 2" w:semiHidden="1" w:unhideWhenUsed="1"/>
-    <w:lsdException w:name="List Number 3" w:semiHidden="1" w:unhideWhenUsed="1"/>
-    <w:lsdException w:name="List Number 4" w:semiHidden="1" w:unhideWhenUsed="1"/>
-    <w:lsdException w:name="List Number 5" w:semiHidden="1" w:unhideWhenUsed="1"/>
-    <w:lsdException w:name="Title" w:uiPriority="10" w:qFormat="1"/>
-    <w:lsdException w:name="Closing" w:semiHidden="1" w:unhideWhenUsed="1"/>
-    <w:lsdException w:name="Signature" w:semiHidden="1" w:unhideWhenUsed="1"/>
-    <w:lsdException w:name="Default Paragraph Font" w:semiHidden="1" w:uiPriority="1" w:unhideWhenUsed="1"/>
-    <w:lsdException w:name="Body Text" w:semiHidden="1" w:unhideWhenUsed="1"/>
-    <w:lsdException w:name="Body Text Indent" w:semiHidden="1" w:unhideWhenUsed="1"/>
-    <w:lsdException w:name="List Continue" w:semiHidden="1" w:unhideWhenUsed="1"/>
-    <w:lsdException w:name="List Continue 2" w:semiHidden="1" w:unhideWhenUsed="1"/>
-    <w:lsdException w:name="List Continue 3" w:semiHidden="1" w:unhideWhenUsed="1"/>
-    <w:lsdException w:name="List Continue 4" w:semiHidden="1" w:unhideWhenUsed="1"/>
-    <w:lsdException w:name="List Continue 5" w:semiHidden="1" w:unhideWhenUsed="1"/>
-    <w:lsdException w:name="Message Header" w:semiHidden="1" w:unhideWhenUsed="1"/>
-    <w:lsdException w:name="Subtitle" w:uiPriority="11" w:qFormat="1"/>
-    <w:lsdException w:name="Salutation" w:semiHidden="1" w:unhideWhenUsed="1"/>
-    <w:lsdException w:name="Date" w:semiHidden="1" w:unhideWhenUsed="1"/>
-    <w:lsdException w:name="Body Text First Indent" w:semiHidden="1" w:unhideWhenUsed="1"/>
-    <w:lsdException w:name="Body Text First Indent 2" w:semiHidden="1" w:unhideWhenUsed="1"/>
-    <w:lsdException w:name="Note Heading" w:semiHidden="1" w:unhideWhenUsed="1"/>
-    <w:lsdException w:name="Body Text 2" w:semiHidden="1" w:unhideWhenUsed="1"/>
-    <w:lsdException w:name="Body Text 3" w:semiHidden="1" w:unhideWhenUsed="1"/>
-    <w:lsdException w:name="Body Text Indent 2" w:semiHidden="1" w:unhideWhenUsed="1"/>
-    <w:lsdException w:name="Body Text Indent 3" w:semiHidden="1" w:unhideWhenUsed="1"/>
-    <w:lsdException w:name="Block Text" w:semiHidden="1" w:unhideWhenUsed="1"/>
-    <w:lsdException w:name="Hyperlink" w:semiHidden="1" w:unhideWhenUsed="1"/>
-    <w:lsdException w:name="FollowedHyperlink" w:semiHidden="1" w:unhideWhenUsed="1"/>
-    <w:lsdException w:name="Strong" w:uiPriority="22"/>
-    <w:lsdException w:name="Emphasis" w:uiPriority="20"/>
-    <w:lsdException w:name="Document Map" w:semiHidden="1" w:unhideWhenUsed="1"/>
-    <w:lsdException w:name="Plain Text" w:semiHidden="1" w:unhideWhenUsed="1"/>
-    <w:lsdException w:name="E-mail Signature" w:semiHidden="1" w:unhideWhenUsed="1"/>
-    <w:lsdException w:name="HTML Top of Form" w:semiHidden="1" w:unhideWhenUsed="1"/>
-    <w:lsdException w:name="HTML Bottom of Form" w:semiHidden="1" w:unhideWhenUsed="1"/>
-    <w:lsdException w:name="Normal (Web)" w:semiHidden="1" w:unhideWhenUsed="1"/>
-    <w:lsdException w:name="HTML Acronym" w:semiHidden="1" w:unhideWhenUsed="1"/>
-    <w:lsdException w:name="HTML Address" w:semiHidden="1" w:unhideWhenUsed="1"/>
-    <w:lsdException w:name="HTML Cite" w:semiHidden="1" w:unhideWhenUsed="1"/>
-    <w:lsdException w:name="HTML Code" w:semiHidden="1" w:unhideWhenUsed="1"/>
-    <w:lsdException w:name="HTML Definition" w:semiHidden="1" w:unhideWhenUsed="1"/>
-    <w:lsdException w:name="HTML Keyboard" w:semiHidden="1" w:unhideWhenUsed="1"/>
-    <w:lsdException w:name="HTML Preformatted" w:semiHidden="1" w:unhideWhenUsed="1"/>
-    <w:lsdException w:name="HTML Sample" w:semiHidden="1" w:unhideWhenUsed="1"/>
-    <w:lsdException w:name="HTML Typewriter" w:semiHidden="1" w:unhideWhenUsed="1"/>
-    <w:lsdException w:name="HTML Variable" w:semiHidden="1" w:unhideWhenUsed="1"/>
-    <w:lsdException w:name="Normal Table" w:semiHidden="1" w:unhideWhenUsed="1"/>
-    <w:lsdException w:name="annotation subject" w:semiHidden="1" w:unhideWhenUsed="1"/>
-    <w:lsdException w:name="No List" w:semiHidden="1" w:unhideWhenUsed="1"/>
-    <w:lsdException w:name="Outline List 1" w:semiHidden="1" w:unhideWhenUsed="1"/>
-    <w:lsdException w:name="Outline List 2" w:semiHidden="1" w:unhideWhenUsed="1"/>
-    <w:lsdException w:name="Outline List 3" w:semiHidden="1" w:unhideWhenUsed="1"/>
-    <w:lsdException w:name="Table Simple 1" w:semiHidden="1" w:unhideWhenUsed="1"/>
-    <w:lsdException w:name="Table Simple 2" w:semiHidden="1" w:unhideWhenUsed="1"/>
-    <w:lsdException w:name="Table Simple 3" w:semiHidden="1" w:unhideWhenUsed="1"/>
-    <w:lsdException w:name="Table Classic 1" w:semiHidden="1" w:unhideWhenUsed="1"/>
-    <w:lsdException w:name="Table Classic 2" w:semiHidden="1" w:unhideWhenUsed="1"/>
-    <w:lsdException w:name="Table Classic 3" w:semiHidden="1" w:unhideWhenUsed="1"/>
-    <w:lsdException w:name="Table Classic 4" w:semiHidden="1" w:unhideWhenUsed="1"/>
-    <w:lsdException w:name="Table Colorful 1" w:semiHidden="1" w:unhideWhenUsed="1"/>
-    <w:lsdException w:name="Table Colorful 2" w:semiHidden="1" w:unhideWhenUsed="1"/>
-    <w:lsdException w:name="Table Colorful 3" w:semiHidden="1" w:unhideWhenUsed="1"/>
-    <w:lsdException w:name="Table Columns 1" w:semiHidden="1" w:unhideWhenUsed="1"/>
-    <w:lsdException w:name="Table Columns 2" w:semiHidden="1" w:unhideWhenUsed="1"/>
-    <w:lsdException w:name="Table Columns 3" w:semiHidden="1" w:unhideWhenUsed="1"/>
-    <w:lsdException w:name="Table Columns 4" w:semiHidden="1" w:unhideWhenUsed="1"/>
-    <w:lsdException w:name="Table Columns 5" w:semiHidden="1" w:unhideWhenUsed="1"/>
-    <w:lsdException w:name="Table Grid 1" w:semiHidden="1" w:unhideWhenUsed="1"/>
-    <w:lsdException w:name="Table Grid 2" w:semiHidden="1" w:unhideWhenUsed="1"/>
-    <w:lsdException w:name="Table Grid 3" w:semiHidden="1" w:unhideWhenUsed="1"/>
-    <w:lsdException w:name="Table Grid 4" w:semiHidden="1" w:unhideWhenUsed="1"/>
-    <w:lsdException w:name="Table Grid 5" w:semiHidden="1" w:unhideWhenUsed="1"/>
-    <w:lsdException w:name="Table Grid 6" w:semiHidden="1" w:unhideWhenUsed="1"/>
-    <w:lsdException w:name="Table Grid 7" w:semiHidden="1" w:unhideWhenUsed="1"/>
-    <w:lsdException w:name="Table Grid 8" w:semiHidden="1" w:unhideWhenUsed="1"/>
-    <w:lsdException w:name="Table List 1" w:semiHidden="1" w:unhideWhenUsed="1"/>
-    <w:lsdException w:name="Table List 2" w:semiHidden="1" w:unhideWhenUsed="1"/>
-    <w:lsdException w:name="Table List 3" w:semiHidden="1" w:unhideWhenUsed="1"/>
-    <w:lsdException w:name="Table List 4" w:semiHidden="1" w:unhideWhenUsed="1"/>
-    <w:lsdException w:name="Table List 5" w:semiHidden="1" w:unhideWhenUsed="1"/>
-    <w:lsdException w:name="Table List 6" w:semiHidden="1" w:unhideWhenUsed="1"/>
-    <w:lsdException w:name="Table List 7" w:semiHidden="1" w:unhideWhenUsed="1"/>
-    <w:lsdException w:name="Table List 8" w:semiHidden="1" w:unhideWhenUsed="1"/>
-    <w:lsdException w:name="Table 3D effects 1" w:semiHidden="1" w:unhideWhenUsed="1"/>
-    <w:lsdException w:name="Table 3D effects 2" w:semiHidden="1" w:unhideWhenUsed="1"/>
-    <w:lsdException w:name="Table 3D effects 3" w:semiHidden="1" w:unhideWhenUsed="1"/>
-    <w:lsdException w:name="Table Contemporary" w:semiHidden="1" w:unhideWhenUsed="1"/>
-    <w:lsdException w:name="Table Elegant" w:semiHidden="1" w:unhideWhenUsed="1"/>
-    <w:lsdException w:name="Table Professional" w:semiHidden="1" w:unhideWhenUsed="1"/>
-    <w:lsdException w:name="Table Subtle 1" w:semiHidden="1" w:unhideWhenUsed="1"/>
-    <w:lsdException w:name="Table Subtle 2" w:semiHidden="1" w:unhideWhenUsed="1"/>
-    <w:lsdException w:name="Table Web 1" w:semiHidden="1" w:unhideWhenUsed="1"/>
-    <w:lsdException w:name="Table Web 2" w:semiHidden="1" w:unhideWhenUsed="1"/>
-    <w:lsdException w:name="Table Web 3" w:semiHidden="1" w:unhideWhenUsed="1"/>
-    <w:lsdException w:name="Balloon Text" w:semiHidden="1" w:unhideWhenUsed="1"/>
-    <w:lsdException w:name="Table Grid" w:uiPriority="39"/>
-    <w:lsdException w:name="Table Theme" w:semiHidden="1" w:unhideWhenUsed="1"/>
-    <w:lsdException w:name="Note Level 1" w:semiHidden="1" w:unhideWhenUsed="1"/>
-    <w:lsdException w:name="Note Level 2" w:semiHidden="1" w:unhideWhenUsed="1"/>
-    <w:lsdException w:name="Note Level 3" w:semiHidden="1" w:unhideWhenUsed="1"/>
-    <w:lsdException w:name="Note Level 4" w:semiHidden="1" w:unhideWhenUsed="1"/>
-    <w:lsdException w:name="Note Level 5" w:semiHidden="1" w:unhideWhenUsed="1"/>
-    <w:lsdException w:name="Note Level 6" w:semiHidden="1" w:unhideWhenUsed="1"/>
-    <w:lsdException w:name="Note Level 7" w:semiHidden="1" w:unhideWhenUsed="1"/>
-    <w:lsdException w:name="Note Level 8" w:semiHidden="1" w:unhideWhenUsed="1"/>
-    <w:lsdException w:name="Note Level 9" w:semiHidden="1" w:unhideWhenUsed="1"/>
-    <w:lsdException w:name="Placeholder Text" w:semiHidden="1"/>
-    <w:lsdException w:name="No Spacing" w:uiPriority="1" w:qFormat="1"/>
-    <w:lsdException w:name="Light Shading" w:uiPriority="60"/>
-    <w:lsdException w:name="Light List" w:uiPriority="61"/>
-    <w:lsdException w:name="Light Grid" w:uiPriority="62"/>
-    <w:lsdException w:name="Medium Shading 1" w:uiPriority="63"/>
-    <w:lsdException w:name="Medium Shading 2" w:uiPriority="64"/>
-    <w:lsdException w:name="Medium List 1" w:uiPriority="65"/>
-    <w:lsdException w:name="Medium List 2" w:uiPriority="66"/>
-    <w:lsdException w:name="Medium Grid 1" w:uiPriority="67"/>
-    <w:lsdException w:name="Medium Grid 2" w:uiPriority="68"/>
-    <w:lsdException w:name="Medium Grid 3" w:uiPriority="69"/>
-    <w:lsdException w:name="Dark List" w:uiPriority="70"/>
-    <w:lsdException w:name="Colorful Shading" w:uiPriority="71"/>
-    <w:lsdException w:name="Colorful List" w:uiPriority="72"/>
-    <w:lsdException w:name="Colorful Grid" w:uiPriority="73"/>
-    <w:lsdException w:name="Light Shading Accent 1" w:uiPriority="60"/>
-    <w:lsdException w:name="Light List Accent 1" w:uiPriority="61"/>
-    <w:lsdException w:name="Light Grid Accent 1" w:uiPriority="62"/>
-    <w:lsdException w:name="Medium Shading 1 Accent 1" w:uiPriority="63"/>
-    <w:lsdException w:name="Medium Shading 2 Accent 1" w:uiPriority="64"/>
-    <w:lsdException w:name="Medium List 1 Accent 1" w:uiPriority="65"/>
-    <w:lsdException w:name="Revision" w:semiHidden="1"/>
-    <w:lsdException w:name="List Paragraph" w:uiPriority="34" w:qFormat="1"/>
-    <w:lsdException w:name="Quote" w:uiPriority="29" w:qFormat="1"/>
-    <w:lsdException w:name="Intense Quote" w:uiPriority="30"/>
-    <w:lsdException w:name="Medium List 2 Accent 1" w:uiPriority="66"/>
-    <w:lsdException w:name="Medium Grid 1 Accent 1" w:uiPriority="67"/>
-    <w:lsdException w:name="Medium Grid 2 Accent 1" w:uiPriority="68"/>
-    <w:lsdException w:name="Medium Grid 3 Accent 1" w:uiPriority="69"/>
-    <w:lsdException w:name="Dark List Accent 1" w:uiPriority="70"/>
-    <w:lsdException w:name="Colorful Shading Accent 1" w:uiPriority="71"/>
-    <w:lsdException w:name="Colorful List Accent 1" w:uiPriority="72"/>
-    <w:lsdException w:name="Colorful Grid Accent 1" w:uiPriority="73"/>
-    <w:lsdException w:name="Light Shading Accent 2" w:uiPriority="60"/>
-    <w:lsdException w:name="Light List Accent 2" w:uiPriority="61"/>
-    <w:lsdException w:name="Light Grid Accent 2" w:uiPriority="62"/>
-    <w:lsdException w:name="Medium Shading 1 Accent 2" w:uiPriority="63"/>
-    <w:lsdException w:name="Medium Shading 2 Accent 2" w:uiPriority="64"/>
-    <w:lsdException w:name="Medium List 1 Accent 2" w:uiPriority="65"/>
-    <w:lsdException w:name="Medium List 2 Accent 2" w:uiPriority="66"/>
-    <w:lsdException w:name="Medium Grid 1 Accent 2" w:uiPriority="67"/>
-    <w:lsdException w:name="Medium Grid 2 Accent 2" w:uiPriority="68"/>
-    <w:lsdException w:name="Medium Grid 3 Accent 2" w:uiPriority="69"/>
-    <w:lsdException w:name="Dark List Accent 2" w:uiPriority="70"/>
-    <w:lsdException w:name="Colorful Shading Accent 2" w:uiPriority="71"/>
-    <w:lsdException w:name="Colorful List Accent 2" w:uiPriority="72"/>
-    <w:lsdException w:name="Colorful Grid Accent 2" w:uiPriority="73"/>
-    <w:lsdException w:name="Light Shading Accent 3" w:uiPriority="60"/>
-    <w:lsdException w:name="Light List Accent 3" w:uiPriority="61"/>
-    <w:lsdException w:name="Light Grid Accent 3" w:uiPriority="62"/>
-    <w:lsdException w:name="Medium Shading 1 Accent 3" w:uiPriority="63"/>
-    <w:lsdException w:name="Medium Shading 2 Accent 3" w:uiPriority="64"/>
-    <w:lsdException w:name="Medium List 1 Accent 3" w:uiPriority="65"/>
-    <w:lsdException w:name="Medium List 2 Accent 3" w:uiPriority="66"/>
-    <w:lsdException w:name="Medium Grid 1 Accent 3" w:uiPriority="67"/>
-    <w:lsdException w:name="Medium Grid 2 Accent 3" w:uiPriority="68"/>
-    <w:lsdException w:name="Medium Grid 3 Accent 3" w:uiPriority="69"/>
-    <w:lsdException w:name="Dark List Accent 3" w:uiPriority="70"/>
-    <w:lsdException w:name="Colorful Shading Accent 3" w:uiPriority="71"/>
-    <w:lsdException w:name="Colorful List Accent 3" w:uiPriority="72"/>
-    <w:lsdException w:name="Colorful Grid Accent 3" w:uiPriority="73"/>
-    <w:lsdException w:name="Light Shading Accent 4" w:uiPriority="60"/>
-    <w:lsdException w:name="Light List Accent 4" w:uiPriority="61"/>
-    <w:lsdException w:name="Light Grid Accent 4" w:uiPriority="62"/>
-    <w:lsdException w:name="Medium Shading 1 Accent 4" w:uiPriority="63"/>
-    <w:lsdException w:name="Medium Shading 2 Accent 4" w:uiPriority="64"/>
-    <w:lsdException w:name="Medium List 1 Accent 4" w:uiPriority="65"/>
-    <w:lsdException w:name="Medium List 2 Accent 4" w:uiPriority="66"/>
-    <w:lsdException w:name="Medium Grid 1 Accent 4" w:uiPriority="67"/>
-    <w:lsdException w:name="Medium Grid 2 Accent 4" w:uiPriority="68"/>
-    <w:lsdException w:name="Medium Grid 3 Accent 4" w:uiPriority="69"/>
-    <w:lsdException w:name="Dark List Accent 4" w:uiPriority="70"/>
-    <w:lsdException w:name="Colorful Shading Accent 4" w:uiPriority="71"/>
-    <w:lsdException w:name="Colorful List Accent 4" w:uiPriority="72"/>
-    <w:lsdException w:name="Colorful Grid Accent 4" w:uiPriority="73"/>
-    <w:lsdException w:name="Light Shading Accent 5" w:uiPriority="60"/>
-    <w:lsdException w:name="Light List Accent 5" w:uiPriority="61"/>
-    <w:lsdException w:name="Light Grid Accent 5" w:uiPriority="62"/>
-    <w:lsdException w:name="Medium Shading 1 Accent 5" w:uiPriority="63"/>
-    <w:lsdException w:name="Medium Shading 2 Accent 5" w:uiPriority="64"/>
-    <w:lsdException w:name="Medium List 1 Accent 5" w:uiPriority="65"/>
-    <w:lsdException w:name="Medium List 2 Accent 5" w:uiPriority="66"/>
-    <w:lsdException w:name="Medium Grid 1 Accent 5" w:uiPriority="67"/>
-    <w:lsdException w:name="Medium Grid 2 Accent 5" w:uiPriority="68"/>
-    <w:lsdException w:name="Medium Grid 3 Accent 5" w:uiPriority="69"/>
-    <w:lsdException w:name="Dark List Accent 5" w:uiPriority="70"/>
-    <w:lsdException w:name="Colorful Shading Accent 5" w:uiPriority="71"/>
-    <w:lsdException w:name="Colorful List Accent 5" w:uiPriority="72"/>
-    <w:lsdException w:name="Colorful Grid Accent 5" w:uiPriority="73"/>
-    <w:lsdException w:name="Light Shading Accent 6" w:uiPriority="60"/>
-    <w:lsdException w:name="Light List Accent 6" w:uiPriority="61"/>
-    <w:lsdException w:name="Light Grid Accent 6" w:uiPriority="62"/>
-    <w:lsdException w:name="Medium Shading 1 Accent 6" w:uiPriority="63"/>
-    <w:lsdException w:name="Medium Shading 2 Accent 6" w:uiPriority="64"/>
-    <w:lsdException w:name="Medium List 1 Accent 6" w:uiPriority="65"/>
-    <w:lsdException w:name="Medium List 2 Accent 6" w:uiPriority="66"/>
-    <w:lsdException w:name="Medium Grid 1 Accent 6" w:uiPriority="67"/>
-    <w:lsdException w:name="Medium Grid 2 Accent 6" w:uiPriority="68"/>
-    <w:lsdException w:name="Medium Grid 3 Accent 6" w:uiPriority="69"/>
-    <w:lsdException w:name="Dark List Accent 6" w:uiPriority="70"/>
-    <w:lsdException w:name="Colorful Shading Accent 6" w:uiPriority="71"/>
-    <w:lsdException w:name="Colorful List Accent 6" w:uiPriority="72"/>
-    <w:lsdException w:name="Colorful Grid Accent 6" w:uiPriority="73"/>
-    <w:lsdException w:name="Subtle Emphasis" w:uiPriority="19"/>
-    <w:lsdException w:name="Intense Emphasis" w:uiPriority="21"/>
-    <w:lsdException w:name="Subtle Reference" w:uiPriority="31"/>
-    <w:lsdException w:name="Intense Reference" w:uiPriority="32"/>
-    <w:lsdException w:name="Book Title" w:uiPriority="33"/>
-    <w:lsdException w:name="Bibliography" w:semiHidden="1" w:uiPriority="37" w:unhideWhenUsed="1"/>
-    <w:lsdException w:name="TOC Heading" w:semiHidden="1" w:uiPriority="39" w:unhideWhenUsed="1" w:qFormat="1"/>
-    <w:lsdException w:name="Plain Table 1" w:uiPriority="41"/>
-    <w:lsdException w:name="Plain Table 2" w:uiPriority="42"/>
-    <w:lsdException w:name="Plain Table 3" w:uiPriority="43"/>
-    <w:lsdException w:name="Plain Table 4" w:uiPriority="44"/>
-    <w:lsdException w:name="Plain Table 5" w:uiPriority="45"/>
-    <w:lsdException w:name="Grid Table Light" w:uiPriority="40"/>
-    <w:lsdException w:name="Grid Table 1 Light" w:uiPriority="46"/>
-    <w:lsdException w:name="Grid Table 2" w:uiPriority="47"/>
-    <w:lsdException w:name="Grid Table 3" w:uiPriority="48"/>
-    <w:lsdException w:name="Grid Table 4" w:uiPriority="49"/>
-    <w:lsdException w:name="Grid Table 5 Dark" w:uiPriority="50"/>
-    <w:lsdException w:name="Grid Table 6 Colorful" w:uiPriority="51"/>
-    <w:lsdException w:name="Grid Table 7 Colorful" w:uiPriority="52"/>
-    <w:lsdException w:name="Grid Table 1 Light Accent 1" w:uiPriority="46"/>
-    <w:lsdException w:name="Grid Table 2 Accent 1" w:uiPriority="47"/>
-    <w:lsdException w:name="Grid Table 3 Accent 1" w:uiPriority="48"/>
-    <w:lsdException w:name="Grid Table 4 Accent 1" w:uiPriority="49"/>
-    <w:lsdException w:name="Grid Table 5 Dark Accent 1" w:uiPriority="50"/>
-    <w:lsdException w:name="Grid Table 6 Colorful Accent 1" w:uiPriority="51"/>
-    <w:lsdException w:name="Grid Table 7 Colorful Accent 1" w:uiPriority="52"/>
-    <w:lsdException w:name="Grid Table 1 Light Accent 2" w:uiPriority="46"/>
-    <w:lsdException w:name="Grid Table 2 Accent 2" w:uiPriority="47"/>
-    <w:lsdException w:name="Grid Table 3 Accent 2" w:uiPriority="48"/>
-    <w:lsdException w:name="Grid Table 4 Accent 2" w:uiPriority="49"/>
-    <w:lsdException w:name="Grid Table 5 Dark Accent 2" w:uiPriority="50"/>
-    <w:lsdException w:name="Grid Table 6 Colorful Accent 2" w:uiPriority="51"/>
-    <w:lsdException w:name="Grid Table 7 Colorful Accent 2" w:uiPriority="52"/>
-    <w:lsdException w:name="Grid Table 1 Light Accent 3" w:uiPriority="46"/>
-    <w:lsdException w:name="Grid Table 2 Accent 3" w:uiPriority="47"/>
-    <w:lsdException w:name="Grid Table 3 Accent 3" w:uiPriority="48"/>
-    <w:lsdException w:name="Grid Table 4 Accent 3" w:uiPriority="49"/>
-    <w:lsdException w:name="Grid Table 5 Dark Accent 3" w:uiPriority="50"/>
-    <w:lsdException w:name="Grid Table 6 Colorful Accent 3" w:uiPriority="51"/>
-    <w:lsdException w:name="Grid Table 7 Colorful Accent 3" w:uiPriority="52"/>
-    <w:lsdException w:name="Grid Table 1 Light Accent 4" w:uiPriority="46"/>
-    <w:lsdException w:name="Grid Table 2 Accent 4" w:uiPriority="47"/>
-    <w:lsdException w:name="Grid Table 3 Accent 4" w:uiPriority="48"/>
-    <w:lsdException w:name="Grid Table 4 Accent 4" w:uiPriority="49"/>
-    <w:lsdException w:name="Grid Table 5 Dark Accent 4" w:uiPriority="50"/>
-    <w:lsdException w:name="Grid Table 6 Colorful Accent 4" w:uiPriority="51"/>
-    <w:lsdException w:name="Grid Table 7 Colorful Accent 4" w:uiPriority="52"/>
-    <w:lsdException w:name="Grid Table 1 Light Accent 5" w:uiPriority="46"/>
-    <w:lsdException w:name="Grid Table 2 Accent 5" w:uiPriority="47"/>
-    <w:lsdException w:name="Grid Table 3 Accent 5" w:uiPriority="48"/>
-    <w:lsdException w:name="Grid Table 4 Accent 5" w:uiPriority="49"/>
-    <w:lsdException w:name="Grid Table 5 Dark Accent 5" w:uiPriority="50"/>
-    <w:lsdException w:name="Grid Table 6 Colorful Accent 5" w:uiPriority="51"/>
-    <w:lsdException w:name="Grid Table 7 Colorful Accent 5" w:uiPriority="52"/>
-    <w:lsdException w:name="Grid Table 1 Light Accent 6" w:uiPriority="46"/>
-    <w:lsdException w:name="Grid Table 2 Accent 6" w:uiPriority="47"/>
-    <w:lsdException w:name="Grid Table 3 Accent 6" w:uiPriority="48"/>
-    <w:lsdException w:name="Grid Table 4 Accent 6" w:uiPriority="49"/>
-    <w:lsdException w:name="Grid Table 5 Dark Accent 6" w:uiPriority="50"/>
-    <w:lsdException w:name="Grid Table 6 Colorful Accent 6" w:uiPriority="51"/>
-    <w:lsdException w:name="Grid Table 7 Colorful Accent 6" w:uiPriority="52"/>
-    <w:lsdException w:name="List Table 1 Light" w:uiPriority="46"/>
-    <w:lsdException w:name="List Table 2" w:uiPriority="47"/>
-    <w:lsdException w:name="List Table 3" w:uiPriority="48"/>
-    <w:lsdException w:name="List Table 4" w:uiPriority="49"/>
-    <w:lsdException w:name="List Table 5 Dark" w:uiPriority="50"/>
-    <w:lsdException w:name="List Table 6 Colorful" w:uiPriority="51"/>
-    <w:lsdException w:name="List Table 7 Colorful" w:uiPriority="52"/>
-    <w:lsdException w:name="List Table 1 Light Accent 1" w:uiPriority="46"/>
-    <w:lsdException w:name="List Table 2 Accent 1" w:uiPriority="47"/>
-    <w:lsdException w:name="List Table 3 Accent 1" w:uiPriority="48"/>
-    <w:lsdException w:name="List Table 4 Accent 1" w:uiPriority="49"/>
-    <w:lsdException w:name="List Table 5 Dark Accent 1" w:uiPriority="50"/>
-    <w:lsdException w:name="List Table 6 Colorful Accent 1" w:uiPriority="51"/>
-    <w:lsdException w:name="List Table 7 Colorful Accent 1" w:uiPriority="52"/>
-    <w:lsdException w:name="List Table 1 Light Accent 2" w:uiPriority="46"/>
-    <w:lsdException w:name="List Table 2 Accent 2" w:uiPriority="47"/>
-    <w:lsdException w:name="List Table 3 Accent 2" w:uiPriority="48"/>
-    <w:lsdException w:name="List Table 4 Accent 2" w:uiPriority="49"/>
-    <w:lsdException w:name="List Table 5 Dark Accent 2" w:uiPriority="50"/>
-    <w:lsdException w:name="List Table 6 Colorful Accent 2" w:uiPriority="51"/>
-    <w:lsdException w:name="List Table 7 Colorful Accent 2" w:uiPriority="52"/>
-    <w:lsdException w:name="List Table 1 Light Accent 3" w:uiPriority="46"/>
-    <w:lsdException w:name="List Table 2 Accent 3" w:uiPriority="47"/>
-    <w:lsdException w:name="List Table 3 Accent 3" w:uiPriority="48"/>
-    <w:lsdException w:name="List Table 4 Accent 3" w:uiPriority="49"/>
-    <w:lsdException w:name="List Table 5 Dark Accent 3" w:uiPriority="50"/>
-    <w:lsdException w:name="List Table 6 Colorful Accent 3" w:uiPriority="51"/>
-    <w:lsdException w:name="List Table 7 Colorful Accent 3" w:uiPriority="52"/>
-    <w:lsdException w:name="List Table 1 Light Accent 4" w:uiPriority="46"/>
-    <w:lsdException w:name="List Table 2 Accent 4" w:uiPriority="47"/>
-    <w:lsdException w:name="List Table 3 Accent 4" w:uiPriority="48"/>
-    <w:lsdException w:name="List Table 4 Accent 4" w:uiPriority="49"/>
-    <w:lsdException w:name="List Table 5 Dark Accent 4" w:uiPriority="50"/>
-    <w:lsdException w:name="List Table 6 Colorful Accent 4" w:uiPriority="51"/>
-    <w:lsdException w:name="List Table 7 Colorful Accent 4" w:uiPriority="52"/>
-    <w:lsdException w:name="List Table 1 Light Accent 5" w:uiPriority="46"/>
-    <w:lsdException w:name="List Table 2 Accent 5" w:uiPriority="47"/>
-    <w:lsdException w:name="List Table 3 Accent 5" w:uiPriority="48"/>
-    <w:lsdException w:name="List Table 4 Accent 5" w:uiPriority="49"/>
-    <w:lsdException w:name="List Table 5 Dark Accent 5" w:uiPriority="50"/>
-    <w:lsdException w:name="List Table 6 Colorful Accent 5" w:uiPriority="51"/>
-    <w:lsdException w:name="List Table 7 Colorful Accent 5" w:uiPriority="52"/>
-    <w:lsdException w:name="List Table 1 Light Accent 6" w:uiPriority="46"/>
-    <w:lsdException w:name="List Table 2 Accent 6" w:uiPriority="47"/>
-    <w:lsdException w:name="List Table 3 Accent 6" w:uiPriority="48"/>
-    <w:lsdException w:name="List Table 4 Accent 6" w:uiPriority="49"/>
-    <w:lsdException w:name="List Table 5 Dark Accent 6" w:uiPriority="50"/>
-    <w:lsdException w:name="List Table 6 Colorful Accent 6" w:uiPriority="51"/>
-    <w:lsdException w:name="List Table 7 Colorful Accent 6" w:uiPriority="52"/>
+  <w:latentStyles w:defLockedState="0" w:defUIPriority="99" w:defSemiHidden="1" w:defUnhideWhenUsed="1" w:defQFormat="0" w:count="267">
+    <w:lsdException w:name="Normal" w:semiHidden="0" w:uiPriority="0" w:unhideWhenUsed="0" w:qFormat="1"/>
+    <w:lsdException w:name="heading 1" w:semiHidden="0" w:uiPriority="9" w:unhideWhenUsed="0" w:qFormat="1"/>
+    <w:lsdException w:name="heading 2" w:uiPriority="9" w:qFormat="1"/>
+    <w:lsdException w:name="heading 3" w:uiPriority="9" w:qFormat="1"/>
+    <w:lsdException w:name="heading 4" w:uiPriority="9"/>
+    <w:lsdException w:name="heading 5" w:uiPriority="9"/>
+    <w:lsdException w:name="heading 6" w:uiPriority="9" w:qFormat="1"/>
+    <w:lsdException w:name="heading 7" w:uiPriority="9" w:qFormat="1"/>
+    <w:lsdException w:name="heading 8" w:uiPriority="9" w:qFormat="1"/>
+    <w:lsdException w:name="heading 9" w:uiPriority="9" w:qFormat="1"/>
+    <w:lsdException w:name="toc 1" w:uiPriority="39"/>
+    <w:lsdException w:name="toc 2" w:uiPriority="39"/>
+    <w:lsdException w:name="toc 3" w:uiPriority="39"/>
+    <w:lsdException w:name="toc 4" w:uiPriority="39"/>
+    <w:lsdException w:name="toc 5" w:uiPriority="39"/>
+    <w:lsdException w:name="toc 6" w:uiPriority="39"/>
+    <w:lsdException w:name="toc 7" w:uiPriority="39"/>
+    <w:lsdException w:name="toc 8" w:uiPriority="39"/>
+    <w:lsdException w:name="toc 9" w:uiPriority="39"/>
+    <w:lsdException w:name="caption" w:uiPriority="35" w:qFormat="1"/>
+    <w:lsdException w:name="Title" w:semiHidden="0" w:uiPriority="10" w:unhideWhenUsed="0" w:qFormat="1"/>
+    <w:lsdException w:name="Default Paragraph Font" w:uiPriority="1"/>
+    <w:lsdException w:name="Subtitle" w:semiHidden="0" w:uiPriority="11" w:unhideWhenUsed="0" w:qFormat="1"/>
+    <w:lsdException w:name="Strong" w:semiHidden="0" w:uiPriority="22" w:unhideWhenUsed="0"/>
+    <w:lsdException w:name="Emphasis" w:semiHidden="0" w:uiPriority="20" w:unhideWhenUsed="0"/>
+    <w:lsdException w:name="Table Grid" w:semiHidden="0" w:uiPriority="39" w:unhideWhenUsed="0"/>
+    <w:lsdException w:name="Placeholder Text" w:unhideWhenUsed="0"/>
+    <w:lsdException w:name="No Spacing" w:semiHidden="0" w:uiPriority="1" w:unhideWhenUsed="0" w:qFormat="1"/>
+    <w:lsdException w:name="Light Shading" w:semiHidden="0" w:uiPriority="60" w:unhideWhenUsed="0"/>
+    <w:lsdException w:name="Light List" w:semiHidden="0" w:uiPriority="61" w:unhideWhenUsed="0"/>
+    <w:lsdException w:name="Light Grid" w:semiHidden="0" w:uiPriority="62" w:unhideWhenUsed="0"/>
+    <w:lsdException w:name="Medium Shading 1" w:semiHidden="0" w:uiPriority="63" w:unhideWhenUsed="0"/>
+    <w:lsdException w:name="Medium Shading 2" w:semiHidden="0" w:uiPriority="64" w:unhideWhenUsed="0"/>
+    <w:lsdException w:name="Medium List 1" w:semiHidden="0" w:uiPriority="65" w:unhideWhenUsed="0"/>
+    <w:lsdException w:name="Medium List 2" w:semiHidden="0" w:uiPriority="66" w:unhideWhenUsed="0"/>
+    <w:lsdException w:name="Medium Grid 1" w:semiHidden="0" w:uiPriority="67" w:unhideWhenUsed="0"/>
+    <w:lsdException w:name="Medium Grid 2" w:semiHidden="0" w:uiPriority="68" w:unhideWhenUsed="0"/>
+    <w:lsdException w:name="Medium Grid 3" w:semiHidden="0" w:uiPriority="69" w:unhideWhenUsed="0"/>
+    <w:lsdException w:name="Dark List" w:semiHidden="0" w:uiPriority="70" w:unhideWhenUsed="0"/>
+    <w:lsdException w:name="Colorful Shading" w:semiHidden="0" w:uiPriority="71" w:unhideWhenUsed="0"/>
+    <w:lsdException w:name="Colorful List" w:semiHidden="0" w:uiPriority="72" w:unhideWhenUsed="0"/>
+    <w:lsdException w:name="Colorful Grid" w:semiHidden="0" w:uiPriority="73" w:unhideWhenUsed="0"/>
+    <w:lsdException w:name="Light Shading Accent 1" w:semiHidden="0" w:uiPriority="60" w:unhideWhenUsed="0"/>
+    <w:lsdException w:name="Light List Accent 1" w:semiHidden="0" w:uiPriority="61" w:unhideWhenUsed="0"/>
+    <w:lsdException w:name="Light Grid Accent 1" w:semiHidden="0" w:uiPriority="62" w:unhideWhenUsed="0"/>
+    <w:lsdException w:name="Medium Shading 1 Accent 1" w:semiHidden="0" w:uiPriority="63" w:unhideWhenUsed="0"/>
+    <w:lsdException w:name="Medium Shading 2 Accent 1" w:semiHidden="0" w:uiPriority="64" w:unhideWhenUsed="0"/>
+    <w:lsdException w:name="Medium List 1 Accent 1" w:semiHidden="0" w:uiPriority="65" w:unhideWhenUsed="0"/>
+    <w:lsdException w:name="Revision" w:unhideWhenUsed="0"/>
+    <w:lsdException w:name="List Paragraph" w:semiHidden="0" w:uiPriority="34" w:unhideWhenUsed="0" w:qFormat="1"/>
+    <w:lsdException w:name="Quote" w:semiHidden="0" w:uiPriority="29" w:unhideWhenUsed="0" w:qFormat="1"/>
+    <w:lsdException w:name="Intense Quote" w:semiHidden="0" w:uiPriority="30" w:unhideWhenUsed="0"/>
+    <w:lsdException w:name="Medium List 2 Accent 1" w:semiHidden="0" w:uiPriority="66" w:unhideWhenUsed="0"/>
+    <w:lsdException w:name="Medium Grid 1 Accent 1" w:semiHidden="0" w:uiPriority="67" w:unhideWhenUsed="0"/>
+    <w:lsdException w:name="Medium Grid 2 Accent 1" w:semiHidden="0" w:uiPriority="68" w:unhideWhenUsed="0"/>
+    <w:lsdException w:name="Medium Grid 3 Accent 1" w:semiHidden="0" w:uiPriority="69" w:unhideWhenUsed="0"/>
+    <w:lsdException w:name="Dark List Accent 1" w:semiHidden="0" w:uiPriority="70" w:unhideWhenUsed="0"/>
+    <w:lsdException w:name="Colorful Shading Accent 1" w:semiHidden="0" w:uiPriority="71" w:unhideWhenUsed="0"/>
+    <w:lsdException w:name="Colorful List Accent 1" w:semiHidden="0" w:uiPriority="72" w:unhideWhenUsed="0"/>
+    <w:lsdException w:name="Colorful Grid Accent 1" w:semiHidden="0" w:uiPriority="73" w:unhideWhenUsed="0"/>
+    <w:lsdException w:name="Light Shading Accent 2" w:semiHidden="0" w:uiPriority="60" w:unhideWhenUsed="0"/>
+    <w:lsdException w:name="Light List Accent 2" w:semiHidden="0" w:uiPriority="61" w:unhideWhenUsed="0"/>
+    <w:lsdException w:name="Light Grid Accent 2" w:semiHidden="0" w:uiPriority="62" w:unhideWhenUsed="0"/>
+    <w:lsdException w:name="Medium Shading 1 Accent 2" w:semiHidden="0" w:uiPriority="63" w:unhideWhenUsed="0"/>
+    <w:lsdException w:name="Medium Shading 2 Accent 2" w:semiHidden="0" w:uiPriority="64" w:unhideWhenUsed="0"/>
+    <w:lsdException w:name="Medium List 1 Accent 2" w:semiHidden="0" w:uiPriority="65" w:unhideWhenUsed="0"/>
+    <w:lsdException w:name="Medium List 2 Accent 2" w:semiHidden="0" w:uiPriority="66" w:unhideWhenUsed="0"/>
+    <w:lsdException w:name="Medium Grid 1 Accent 2" w:semiHidden="0" w:uiPriority="67" w:unhideWhenUsed="0"/>
+    <w:lsdException w:name="Medium Grid 2 Accent 2" w:semiHidden="0" w:uiPriority="68" w:unhideWhenUsed="0"/>
+    <w:lsdException w:name="Medium Grid 3 Accent 2" w:semiHidden="0" w:uiPriority="69" w:unhideWhenUsed="0"/>
+    <w:lsdException w:name="Dark List Accent 2" w:semiHidden="0" w:uiPriority="70" w:unhideWhenUsed="0"/>
+    <w:lsdException w:name="Colorful Shading Accent 2" w:semiHidden="0" w:uiPriority="71" w:unhideWhenUsed="0"/>
+    <w:lsdException w:name="Colorful List Accent 2" w:semiHidden="0" w:uiPriority="72" w:unhideWhenUsed="0"/>
+    <w:lsdException w:name="Colorful Grid Accent 2" w:semiHidden="0" w:uiPriority="73" w:unhideWhenUsed="0"/>
+    <w:lsdException w:name="Light Shading Accent 3" w:semiHidden="0" w:uiPriority="60" w:unhideWhenUsed="0"/>
+    <w:lsdException w:name="Light List Accent 3" w:semiHidden="0" w:uiPriority="61" w:unhideWhenUsed="0"/>
+    <w:lsdException w:name="Light Grid Accent 3" w:semiHidden="0" w:uiPriority="62" w:unhideWhenUsed="0"/>
+    <w:lsdException w:name="Medium Shading 1 Accent 3" w:semiHidden="0" w:uiPriority="63" w:unhideWhenUsed="0"/>
+    <w:lsdException w:name="Medium Shading 2 Accent 3" w:semiHidden="0" w:uiPriority="64" w:unhideWhenUsed="0"/>
+    <w:lsdException w:name="Medium List 1 Accent 3" w:semiHidden="0" w:uiPriority="65" w:unhideWhenUsed="0"/>
+    <w:lsdException w:name="Medium List 2 Accent 3" w:semiHidden="0" w:uiPriority="66" w:unhideWhenUsed="0"/>
+    <w:lsdException w:name="Medium Grid 1 Accent 3" w:semiHidden="0" w:uiPriority="67" w:unhideWhenUsed="0"/>
+    <w:lsdException w:name="Medium Grid 2 Accent 3" w:semiHidden="0" w:uiPriority="68" w:unhideWhenUsed="0"/>
+    <w:lsdException w:name="Medium Grid 3 Accent 3" w:semiHidden="0" w:uiPriority="69" w:unhideWhenUsed="0"/>
+    <w:lsdException w:name="Dark List Accent 3" w:semiHidden="0" w:uiPriority="70" w:unhideWhenUsed="0"/>
+    <w:lsdException w:name="Colorful Shading Accent 3" w:semiHidden="0" w:uiPriority="71" w:unhideWhenUsed="0"/>
+    <w:lsdException w:name="Colorful List Accent 3" w:semiHidden="0" w:uiPriority="72" w:unhideWhenUsed="0"/>
+    <w:lsdException w:name="Colorful Grid Accent 3" w:semiHidden="0" w:uiPriority="73" w:unhideWhenUsed="0"/>
+    <w:lsdException w:name="Light Shading Accent 4" w:semiHidden="0" w:uiPriority="60" w:unhideWhenUsed="0"/>
+    <w:lsdException w:name="Light List Accent 4" w:semiHidden="0" w:uiPriority="61" w:unhideWhenUsed="0"/>
+    <w:lsdException w:name="Light Grid Accent 4" w:semiHidden="0" w:uiPriority="62" w:unhideWhenUsed="0"/>
+    <w:lsdException w:name="Medium Shading 1 Accent 4" w:semiHidden="0" w:uiPriority="63" w:unhideWhenUsed="0"/>
+    <w:lsdException w:name="Medium Shading 2 Accent 4" w:semiHidden="0" w:uiPriority="64" w:unhideWhenUsed="0"/>
+    <w:lsdException w:name="Medium List 1 Accent 4" w:semiHidden="0" w:uiPriority="65" w:unhideWhenUsed="0"/>
+    <w:lsdException w:name="Medium List 2 Accent 4" w:semiHidden="0" w:uiPriority="66" w:unhideWhenUsed="0"/>
+    <w:lsdException w:name="Medium Grid 1 Accent 4" w:semiHidden="0" w:uiPriority="67" w:unhideWhenUsed="0"/>
+    <w:lsdException w:name="Medium Grid 2 Accent 4" w:semiHidden="0" w:uiPriority="68" w:unhideWhenUsed="0"/>
+    <w:lsdException w:name="Medium Grid 3 Accent 4" w:semiHidden="0" w:uiPriority="69" w:unhideWhenUsed="0"/>
+    <w:lsdException w:name="Dark List Accent 4" w:semiHidden="0" w:uiPriority="70" w:unhideWhenUsed="0"/>
+    <w:lsdException w:name="Colorful Shading Accent 4" w:semiHidden="0" w:uiPriority="71" w:unhideWhenUsed="0"/>
+    <w:lsdException w:name="Colorful List Accent 4" w:semiHidden="0" w:uiPriority="72" w:unhideWhenUsed="0"/>
+    <w:lsdException w:name="Colorful Grid Accent 4" w:semiHidden="0" w:uiPriority="73" w:unhideWhenUsed="0"/>
+    <w:lsdException w:name="Light Shading Accent 5" w:semiHidden="0" w:uiPriority="60" w:unhideWhenUsed="0"/>
+    <w:lsdException w:name="Light List Accent 5" w:semiHidden="0" w:uiPriority="61" w:unhideWhenUsed="0"/>
+    <w:lsdException w:name="Light Grid Accent 5" w:semiHidden="0" w:uiPriority="62" w:unhideWhenUsed="0"/>
+    <w:lsdException w:name="Medium Shading 1 Accent 5" w:semiHidden="0" w:uiPriority="63" w:unhideWhenUsed="0"/>
+    <w:lsdException w:name="Medium Shading 2 Accent 5" w:semiHidden="0" w:uiPriority="64" w:unhideWhenUsed="0"/>
+    <w:lsdException w:name="Medium List 1 Accent 5" w:semiHidden="0" w:uiPriority="65" w:unhideWhenUsed="0"/>
+    <w:lsdException w:name="Medium List 2 Accent 5" w:semiHidden="0" w:uiPriority="66" w:unhideWhenUsed="0"/>
+    <w:lsdException w:name="Medium Grid 1 Accent 5" w:semiHidden="0" w:uiPriority="67" w:unhideWhenUsed="0"/>
+    <w:lsdException w:name="Medium Grid 2 Accent 5" w:semiHidden="0" w:uiPriority="68" w:unhideWhenUsed="0"/>
+    <w:lsdException w:name="Medium Grid 3 Accent 5" w:semiHidden="0" w:uiPriority="69" w:unhideWhenUsed="0"/>
+    <w:lsdException w:name="Dark List Accent 5" w:semiHidden="0" w:uiPriority="70" w:unhideWhenUsed="0"/>
+    <w:lsdException w:name="Colorful Shading Accent 5" w:semiHidden="0" w:uiPriority="71" w:unhideWhenUsed="0"/>
+    <w:lsdException w:name="Colorful List Accent 5" w:semiHidden="0" w:uiPriority="72" w:unhideWhenUsed="0"/>
+    <w:lsdException w:name="Colorful Grid Accent 5" w:semiHidden="0" w:uiPriority="73" w:unhideWhenUsed="0"/>
+    <w:lsdException w:name="Light Shading Accent 6" w:semiHidden="0" w:uiPriority="60" w:unhideWhenUsed="0"/>
+    <w:lsdException w:name="Light List Accent 6" w:semiHidden="0" w:uiPriority="61" w:unhideWhenUsed="0"/>
+    <w:lsdException w:name="Light Grid Accent 6" w:semiHidden="0" w:uiPriority="62" w:unhideWhenUsed="0"/>
+    <w:lsdException w:name="Medium Shading 1 Accent 6" w:semiHidden="0" w:uiPriority="63" w:unhideWhenUsed="0"/>
+    <w:lsdException w:name="Medium Shading 2 Accent 6" w:semiHidden="0" w:uiPriority="64" w:unhideWhenUsed="0"/>
+    <w:lsdException w:name="Medium List 1 Accent 6" w:semiHidden="0" w:uiPriority="65" w:unhideWhenUsed="0"/>
+    <w:lsdException w:name="Medium List 2 Accent 6" w:semiHidden="0" w:uiPriority="66" w:unhideWhenUsed="0"/>
+    <w:lsdException w:name="Medium Grid 1 Accent 6" w:semiHidden="0" w:uiPriority="67" w:unhideWhenUsed="0"/>
+    <w:lsdException w:name="Medium Grid 2 Accent 6" w:semiHidden="0" w:uiPriority="68" w:unhideWhenUsed="0"/>
+    <w:lsdException w:name="Medium Grid 3 Accent 6" w:semiHidden="0" w:uiPriority="69" w:unhideWhenUsed="0"/>
+    <w:lsdException w:name="Dark List Accent 6" w:semiHidden="0" w:uiPriority="70" w:unhideWhenUsed="0"/>
+    <w:lsdException w:name="Colorful Shading Accent 6" w:semiHidden="0" w:uiPriority="71" w:unhideWhenUsed="0"/>
+    <w:lsdException w:name="Colorful List Accent 6" w:semiHidden="0" w:uiPriority="72" w:unhideWhenUsed="0"/>
+    <w:lsdException w:name="Colorful Grid Accent 6" w:semiHidden="0" w:uiPriority="73" w:unhideWhenUsed="0"/>
+    <w:lsdException w:name="Subtle Emphasis" w:semiHidden="0" w:uiPriority="19" w:unhideWhenUsed="0"/>
+    <w:lsdException w:name="Intense Emphasis" w:semiHidden="0" w:uiPriority="21" w:unhideWhenUsed="0"/>
+    <w:lsdException w:name="Subtle Reference" w:semiHidden="0" w:uiPriority="31" w:unhideWhenUsed="0"/>
+    <w:lsdException w:name="Intense Reference" w:semiHidden="0" w:uiPriority="32" w:unhideWhenUsed="0"/>
+    <w:lsdException w:name="Book Title" w:semiHidden="0" w:uiPriority="33" w:unhideWhenUsed="0"/>
+    <w:lsdException w:name="Bibliography" w:uiPriority="37"/>
+    <w:lsdException w:name="TOC Heading" w:uiPriority="39" w:qFormat="1"/>
   </w:latentStyles>
   <w:style w:type="paragraph" w:default="1" w:styleId="Normal">
     <w:name w:val="Normal"/>
@@ -4318,6 +4040,7 @@
     <w:uiPriority w:val="99"/>
     <w:semiHidden/>
     <w:unhideWhenUsed/>
+    <w:qFormat/>
     <w:tblPr>
       <w:tblInd w:w="0" w:type="dxa"/>
       <w:tblCellMar>
@@ -4451,7 +4174,7 @@
       <w:color w:val="404040" w:themeColor="text1" w:themeTint="BF"/>
     </w:rPr>
   </w:style>
-  <w:style w:type="character" w:styleId="Emphase">
+  <w:style w:type="character" w:styleId="Accentuation">
     <w:name w:val="Emphasis"/>
     <w:basedOn w:val="Policepardfaut"/>
     <w:uiPriority w:val="20"/>
@@ -4562,7 +4285,7 @@
       <w:spacing w:val="5"/>
     </w:rPr>
   </w:style>
-  <w:style w:type="character" w:styleId="Titredelivre">
+  <w:style w:type="character" w:styleId="Titredulivre">
     <w:name w:val="Book Title"/>
     <w:basedOn w:val="Policepardfaut"/>
     <w:uiPriority w:val="33"/>
@@ -4575,7 +4298,7 @@
       <w:spacing w:val="5"/>
     </w:rPr>
   </w:style>
-  <w:style w:type="paragraph" w:styleId="Pardeliste">
+  <w:style w:type="paragraph" w:styleId="Paragraphedeliste">
     <w:name w:val="List Paragraph"/>
     <w:basedOn w:val="Normal"/>
     <w:uiPriority w:val="34"/>
@@ -4991,7 +4714,7 @@
     <w:unhideWhenUsed/>
     <w:rsid w:val="00C65A55"/>
   </w:style>
-  <w:style w:type="paragraph" w:styleId="Normalweb">
+  <w:style w:type="paragraph" w:styleId="NormalWeb">
     <w:name w:val="Normal (Web)"/>
     <w:basedOn w:val="Normal"/>
     <w:uiPriority w:val="99"/>
@@ -5046,7 +4769,7 @@
       <w:color w:val="808080"/>
     </w:rPr>
   </w:style>
-  <w:style w:type="table" w:styleId="Tableausimple1">
+  <w:style w:type="table" w:customStyle="1" w:styleId="PlainTable1">
     <w:name w:val="Plain Table 1"/>
     <w:basedOn w:val="TableauNormal"/>
     <w:uiPriority w:val="41"/>
@@ -5113,7 +4836,7 @@
       </w:tcPr>
     </w:tblStylePr>
   </w:style>
-  <w:style w:type="table" w:styleId="TableauGrille4-Accentuation3">
+  <w:style w:type="table" w:customStyle="1" w:styleId="GridTable4Accent3">
     <w:name w:val="Grid Table 4 Accent 3"/>
     <w:basedOn w:val="TableauNormal"/>
     <w:uiPriority w:val="49"/>
@@ -5239,7 +4962,7 @@
     </a:clrScheme>
     <a:fontScheme name="Bureau">
       <a:majorFont>
-        <a:latin typeface="Calibri Light" panose="020F0302020204030204"/>
+        <a:latin typeface="Calibri Light"/>
         <a:ea typeface=""/>
         <a:cs typeface=""/>
         <a:font script="Jpan" typeface="Yu Gothic Light"/>
@@ -5274,7 +4997,7 @@
         <a:font script="Geor" typeface="Sylfaen"/>
       </a:majorFont>
       <a:minorFont>
-        <a:latin typeface="Calibri" panose="020F0502020204030204"/>
+        <a:latin typeface="Calibri"/>
         <a:ea typeface=""/>
         <a:cs typeface=""/>
         <a:font script="Jpan" typeface="Yu Mincho"/>
@@ -5451,7 +5174,7 @@
   <a:extraClrSchemeLst/>
   <a:extLst>
     <a:ext uri="{05A4C25C-085E-4340-85A3-A5531E510DB2}">
-      <thm15:themeFamily xmlns:thm15="http://schemas.microsoft.com/office/thememl/2012/main" name="Office Theme" id="{62F939B6-93AF-4DB8-9C6B-D6C7DFDC589F}" vid="{4A3C46E8-61CC-4603-A589-7422A47A8E4A}"/>
+      <thm15:themeFamily xmlns:thm15="http://schemas.microsoft.com/office/thememl/2012/main" xmlns="" name="Office Theme" id="{62F939B6-93AF-4DB8-9C6B-D6C7DFDC589F}" vid="{4A3C46E8-61CC-4603-A589-7422A47A8E4A}"/>
     </a:ext>
   </a:extLst>
 </a:theme>
@@ -5462,7 +5185,7 @@
 </file>
 
 <file path=customXml/itemProps1.xml><?xml version="1.0" encoding="utf-8"?>
-<ds:datastoreItem xmlns:ds="http://schemas.openxmlformats.org/officeDocument/2006/customXml" ds:itemID="{D4298979-65FE-2F4A-9876-91FA49014854}">
+<ds:datastoreItem xmlns:ds="http://schemas.openxmlformats.org/officeDocument/2006/customXml" ds:itemID="{A348E399-5F26-4477-BB8A-AE2011179989}">
   <ds:schemaRefs>
     <ds:schemaRef ds:uri="http://schemas.openxmlformats.org/officeDocument/2006/bibliography"/>
   </ds:schemaRefs>

</xml_diff>